<commit_message>
průběh vývoje build 0.0.1-.3
</commit_message>
<xml_diff>
--- a/Astra.docx
+++ b/Astra.docx
@@ -148,7 +148,17 @@
         <w:t>nakonec padla na novější Unreal Engine 5</w:t>
       </w:r>
       <w:r>
-        <w:t xml:space="preserve"> (nadále v této práci zkracován UE)</w:t>
+        <w:t xml:space="preserve"> (nadále v této práci zkracován </w:t>
+      </w:r>
+      <w:r>
+        <w:rPr>
+          <w:i/>
+          <w:iCs/>
+        </w:rPr>
+        <w:t>UE</w:t>
+      </w:r>
+      <w:r>
+        <w:t>)</w:t>
       </w:r>
       <w:r>
         <w:t xml:space="preserve">. Ten se jevil jako lepší volba díky jeho systémům jako je například </w:t>
@@ -217,7 +227,15 @@
     </w:p>
     <w:p>
       <w:r>
-        <w:t>Audacity je open-source program pro úpravu zvukových souborů. Vzhledem k možnostem UE základně upravovat zvukové stopy (hlasitost, výška, filtry) přímo v enginu jsem Audacity užil jen zřídka a to na úpravu hlasových stop pro postavu hráčovy AI pomocnice a pro přípravu dalších zvukových stop převodem na podporovaný kodek.</w:t>
+        <w:t xml:space="preserve">Audacity je open-source program pro úpravu zvukových souborů. Vzhledem k možnostem UE základně upravovat zvukové stopy (hlasitost, výška, filtry) přímo v enginu jsem Audacity užil jen </w:t>
+      </w:r>
+      <w:proofErr w:type="gramStart"/>
+      <w:r>
+        <w:t>zřídka</w:t>
+      </w:r>
+      <w:proofErr w:type="gramEnd"/>
+      <w:r>
+        <w:t xml:space="preserve"> a to na úpravu hlasových stop pro postavu hráčovy AI pomocnice a pro přípravu dalších zvukových stop převodem na podporovaný kodek.</w:t>
       </w:r>
     </w:p>
     <w:p>
@@ -373,25 +391,7 @@
       </w:r>
       <w:proofErr w:type="spellEnd"/>
       <w:r>
-        <w:t xml:space="preserve"> je otevřený a zdarma dostupný software pro 3D modelování, animaci a vizualizaci</w:t>
-      </w:r>
-      <w:r>
-        <w:t xml:space="preserve">, </w:t>
-      </w:r>
-      <w:r>
-        <w:t xml:space="preserve">široce používaný v oblasti filmového a herního průmyslu, architektury, designu a mnoha dalších. </w:t>
-      </w:r>
-      <w:r>
-        <w:t>U</w:t>
-      </w:r>
-      <w:r>
-        <w:t>živatelům</w:t>
-      </w:r>
-      <w:r>
-        <w:t xml:space="preserve"> umožňuje</w:t>
-      </w:r>
-      <w:r>
-        <w:t xml:space="preserve"> vytvářet 3D objekty, animovat je, texturovat, osvětlovat a </w:t>
+        <w:t xml:space="preserve"> je otevřený a zdarma dostupný software pro 3D modelování, animaci a vizualizaci, široce používaný v oblasti filmového a herního průmyslu, architektury, designu a mnoha dalších. Uživatelům umožňuje vytvářet 3D objekty, animovat je, texturovat, osvětlovat a </w:t>
       </w:r>
       <w:proofErr w:type="spellStart"/>
       <w:r>
@@ -399,47 +399,226 @@
       </w:r>
       <w:proofErr w:type="spellEnd"/>
       <w:r>
-        <w:t>.</w:t>
+        <w:t xml:space="preserve">. Další funkcí </w:t>
+      </w:r>
+      <w:proofErr w:type="spellStart"/>
+      <w:r>
+        <w:t>Blenderu</w:t>
+      </w:r>
+      <w:proofErr w:type="spellEnd"/>
+      <w:r>
+        <w:t xml:space="preserve"> jsou například simulace fyziky, jako jsou srážky a deformace, simulace tekutin a plamenů apod.</w:t>
+      </w:r>
+    </w:p>
+    <w:p>
+      <w:r>
+        <w:t>Uživatelé také mohou vytvářet složité animace pomocí animačních klíčů, sledování kamer a světel, a dalších funkcí. Právě tuto konkrétní funkci jsem při vývoji použil, a to na vytvoření krátké</w:t>
+      </w:r>
+      <w:r>
+        <w:t>ho</w:t>
+      </w:r>
+      <w:r>
+        <w:t xml:space="preserve"> videa s logem hry, které se přehrává, když je hra spuštěna.</w:t>
+      </w:r>
+    </w:p>
+    <w:p>
+      <w:pPr>
+        <w:pStyle w:val="Nadpis1"/>
+      </w:pPr>
+      <w:r>
+        <w:t>Průběh vývoje</w:t>
+      </w:r>
+    </w:p>
+    <w:p/>
+    <w:p>
+      <w:pPr>
+        <w:pStyle w:val="Nadpis2"/>
+      </w:pPr>
+      <w:r>
+        <w:t>Algoritmus AI počítačových protivníků</w:t>
+      </w:r>
+    </w:p>
+    <w:p/>
+    <w:p>
+      <w:pPr>
+        <w:pStyle w:val="Nadpis2"/>
+      </w:pPr>
+      <w:r>
+        <w:t>Počáteční cíle</w:t>
+      </w:r>
+    </w:p>
+    <w:p>
+      <w:r>
+        <w:t>Celkový koncept hry se během vývoje několikrát změnil. Původní plánování jsem ale provedl s následujícími cíli:</w:t>
+      </w:r>
+    </w:p>
+    <w:p>
+      <w:pPr>
+        <w:pStyle w:val="Odstavecseseznamem"/>
+        <w:numPr>
+          <w:ilvl w:val="0"/>
+          <w:numId w:val="1"/>
+        </w:numPr>
+      </w:pPr>
+      <w:r>
+        <w:t>Střílečka z pohledu třetí osoby (</w:t>
+      </w:r>
+      <w:proofErr w:type="spellStart"/>
+      <w:r>
+        <w:rPr>
+          <w:i/>
+          <w:iCs/>
+        </w:rPr>
+        <w:t>Third</w:t>
+      </w:r>
+      <w:proofErr w:type="spellEnd"/>
+      <w:r>
+        <w:rPr>
+          <w:i/>
+          <w:iCs/>
+        </w:rPr>
+        <w:t xml:space="preserve">-person </w:t>
+      </w:r>
+      <w:proofErr w:type="spellStart"/>
+      <w:r>
+        <w:rPr>
+          <w:i/>
+          <w:iCs/>
+        </w:rPr>
+        <w:t>shooter</w:t>
+      </w:r>
+      <w:proofErr w:type="spellEnd"/>
+      <w:r>
+        <w:t>), zasazený ve vesmírném prostředí.</w:t>
+      </w:r>
+    </w:p>
+    <w:p>
+      <w:pPr>
+        <w:pStyle w:val="Odstavecseseznamem"/>
+        <w:numPr>
+          <w:ilvl w:val="0"/>
+          <w:numId w:val="1"/>
+        </w:numPr>
+      </w:pPr>
+      <w:r>
+        <w:t xml:space="preserve">Pohybový model hráčovy vesmírné </w:t>
+      </w:r>
+      <w:proofErr w:type="spellStart"/>
+      <w:r>
+        <w:t>loďe</w:t>
+      </w:r>
+      <w:proofErr w:type="spellEnd"/>
+      <w:r>
+        <w:t xml:space="preserve">, který umožňuje pohyb </w:t>
+      </w:r>
+      <w:r>
+        <w:t>po všech šesti osách (tj. 3 osy trojrozměrného prostoru + 3 osy otáčení)</w:t>
+      </w:r>
+    </w:p>
+    <w:p>
+      <w:pPr>
+        <w:pStyle w:val="Odstavecseseznamem"/>
+        <w:numPr>
+          <w:ilvl w:val="0"/>
+          <w:numId w:val="1"/>
+        </w:numPr>
+      </w:pPr>
+      <w:r>
+        <w:t>Absence konečného úkolu – hra skončí pouze selháním či přáním hráče</w:t>
+      </w:r>
+    </w:p>
+    <w:p>
+      <w:pPr>
+        <w:pStyle w:val="Odstavecseseznamem"/>
+        <w:numPr>
+          <w:ilvl w:val="0"/>
+          <w:numId w:val="1"/>
+        </w:numPr>
+      </w:pPr>
+      <w:r>
+        <w:t>Počítačoví protivníci, kteří se dokáží v prostoru pohybovat stejným způsobem jako hráč a jsou schopni na něj efektivně útočit</w:t>
+      </w:r>
+    </w:p>
+    <w:p>
+      <w:pPr>
+        <w:pStyle w:val="Odstavecseseznamem"/>
+        <w:numPr>
+          <w:ilvl w:val="0"/>
+          <w:numId w:val="1"/>
+        </w:numPr>
+      </w:pPr>
+      <w:r>
+        <w:t>Realisticky vypadající (nestylizovaná) grafika</w:t>
+      </w:r>
+    </w:p>
+    <w:p>
+      <w:pPr>
+        <w:pStyle w:val="Nadpis2"/>
+      </w:pPr>
+      <w:r>
+        <w:t>Vývoj</w:t>
+      </w:r>
+    </w:p>
+    <w:p>
+      <w:r>
+        <w:t xml:space="preserve">UE </w:t>
+      </w:r>
+      <w:r>
+        <w:t>uživatelům nabízí několik předem zhotovených šablon, které obsahují všechny základní nezbytné prvky a dovolují uživatelům pouze rozšiřovat z tohoto funkčního základu. Této možnosti jsem nevyužil, jelikož žádná z nabízených šablon nevyhovovala výše uvedeným požadavkům. Zejména problematická by byla implementace trojrozměrného pohybu – ve všech šablonách byl pohyb dvourozměrný (pomineme-li např. skákání)</w:t>
+      </w:r>
+    </w:p>
+    <w:p>
+      <w:pPr>
+        <w:pStyle w:val="Nadpis3"/>
+      </w:pPr>
+      <w:r>
+        <w:t>Build 0.0.1</w:t>
+      </w:r>
+    </w:p>
+    <w:p>
+      <w:r>
+        <w:t xml:space="preserve">Prvním úkolem pak tedy bylo vytvořit prázdnou úroveň a naprogramovat základní funkce. Původní letecký model z této doby byl ovládaný kombinací myši a klávesnice. </w:t>
+      </w:r>
+      <w:r>
+        <w:t>Klávesnice zajišťovala rotaci okolo vektoru pohybu, zatímco myš zajišťovala stáčení.</w:t>
+      </w:r>
+      <w:r>
+        <w:t xml:space="preserve"> Loď cestovala neměnnou rychlostí (pokud nedošlo ke kolizi). V úrovni se taky vyskytoval jeden „nepřítel“, který sloužil jako test systému střelby. Nepřítel samotný se nijak nepohyboval ani neútočil. Jediná jeho implementovaná funkce bylo jeho zničení, kdy po určitém počtu zásahů zmizel.</w:t>
+      </w:r>
+    </w:p>
+    <w:p>
+      <w:pPr>
+        <w:pStyle w:val="Nadpis3"/>
+      </w:pPr>
+      <w:r>
+        <w:t>Build 0.0.3</w:t>
+      </w:r>
+    </w:p>
+    <w:p>
+      <w:r>
+        <w:t>Tato verze</w:t>
+      </w:r>
+      <w:r>
+        <w:t xml:space="preserve"> zaznamenal</w:t>
+      </w:r>
+      <w:r>
+        <w:t>a</w:t>
       </w:r>
       <w:r>
         <w:t xml:space="preserve"> </w:t>
       </w:r>
       <w:r>
-        <w:t xml:space="preserve">Další funkcí </w:t>
-      </w:r>
-      <w:proofErr w:type="spellStart"/>
-      <w:r>
-        <w:t>Blenderu</w:t>
-      </w:r>
-      <w:proofErr w:type="spellEnd"/>
-      <w:r>
-        <w:t xml:space="preserve"> jsou například simulace fyziky, jako jsou srážky a deformace, simulace tekutin a plamenů apod.</w:t>
-      </w:r>
-    </w:p>
-    <w:p>
-      <w:r>
-        <w:t>Uživatelé t</w:t>
-      </w:r>
-      <w:r>
-        <w:t xml:space="preserve">aké </w:t>
-      </w:r>
-      <w:r>
-        <w:t xml:space="preserve">mohou </w:t>
-      </w:r>
-      <w:r>
-        <w:t>vytvářet složité animace pomocí animačních klíčů, sledování kamer a světel, a dalších funkcí</w:t>
-      </w:r>
-      <w:r>
-        <w:t>. Právě tuto konkrétní funkci jsem při vývoji použil, a to na vytvoření krátké</w:t>
-      </w:r>
-      <w:r>
-        <w:t>ho</w:t>
-      </w:r>
-      <w:r>
-        <w:t xml:space="preserve"> videa s logem hry, které se přehrává, když je hra spuštěna.</w:t>
-      </w:r>
-    </w:p>
-    <w:p/>
+        <w:t>několik zlepšení k funkcím hráčovy lodě. Nově hráč mohl změnit rychlost letu v rámci povoleného rozsahu. Bohužel tato funkce kvůli chybě v programu se ve finální zkompilované hře nezobrazují prvky uživatelského rozhraní, které rychlost ukazují, a tak je občas změnu rychlostí obtížné postřehnout. Dále bylo odstraněno několik chyb, které způsobovaly, že loď střílela jinam, než ukazoval zaměřovač na obrazovce (který rovněž ve zkompilované hře není přítomen). V neposlední řadě došlo ke změnění osvětlení úrovně a přidání několika překážek v podobě asteroidů.</w:t>
+      </w:r>
+    </w:p>
+    <w:p>
+      <w:pPr>
+        <w:pStyle w:val="Nadpis3"/>
+      </w:pPr>
+      <w:r>
+        <w:t>Build 0.0.4</w:t>
+      </w:r>
+    </w:p>
     <w:sectPr>
       <w:pgSz w:w="11906" w:h="16838"/>
       <w:pgMar w:top="1417" w:right="1417" w:bottom="1417" w:left="1417" w:header="708" w:footer="708" w:gutter="0"/>
@@ -448,6 +627,127 @@
     </w:sectPr>
   </w:body>
 </w:document>
+</file>
+
+<file path=word/numbering.xml><?xml version="1.0" encoding="utf-8"?>
+<w:numbering xmlns:wpc="http://schemas.microsoft.com/office/word/2010/wordprocessingCanvas" xmlns:cx="http://schemas.microsoft.com/office/drawing/2014/chartex" xmlns:cx1="http://schemas.microsoft.com/office/drawing/2015/9/8/chartex" xmlns:cx2="http://schemas.microsoft.com/office/drawing/2015/10/21/chartex" xmlns:cx3="http://schemas.microsoft.com/office/drawing/2016/5/9/chartex" xmlns:cx4="http://schemas.microsoft.com/office/drawing/2016/5/10/chartex" xmlns:cx5="http://schemas.microsoft.com/office/drawing/2016/5/11/chartex" xmlns:cx6="http://schemas.microsoft.com/office/drawing/2016/5/12/chartex" xmlns:cx7="http://schemas.microsoft.com/office/drawing/2016/5/13/chartex" xmlns:cx8="http://schemas.microsoft.com/office/drawing/2016/5/14/chartex" xmlns:mc="http://schemas.openxmlformats.org/markup-compatibility/2006" xmlns:aink="http://schemas.microsoft.com/office/drawing/2016/ink" xmlns:am3d="http://schemas.microsoft.com/office/drawing/2017/model3d" xmlns:o="urn:schemas-microsoft-com:office:office" xmlns:oel="http://schemas.microsoft.com/office/2019/extlst" xmlns:r="http://schemas.openxmlformats.org/officeDocument/2006/relationships" xmlns:m="http://schemas.openxmlformats.org/officeDocument/2006/math" xmlns:v="urn:schemas-microsoft-com:vml" xmlns:wp14="http://schemas.microsoft.com/office/word/2010/wordprocessingDrawing" xmlns:wp="http://schemas.openxmlformats.org/drawingml/2006/wordprocessingDrawing" xmlns:w10="urn:schemas-microsoft-com:office:word" xmlns:w="http://schemas.openxmlformats.org/wordprocessingml/2006/main" xmlns:w14="http://schemas.microsoft.com/office/word/2010/wordml" xmlns:w15="http://schemas.microsoft.com/office/word/2012/wordml" xmlns:w16cex="http://schemas.microsoft.com/office/word/2018/wordml/cex" xmlns:w16cid="http://schemas.microsoft.com/office/word/2016/wordml/cid" xmlns:w16="http://schemas.microsoft.com/office/word/2018/wordml" xmlns:w16sdtdh="http://schemas.microsoft.com/office/word/2020/wordml/sdtdatahash" xmlns:w16se="http://schemas.microsoft.com/office/word/2015/wordml/symex" xmlns:wpg="http://schemas.microsoft.com/office/word/2010/wordprocessingGroup" xmlns:wpi="http://schemas.microsoft.com/office/word/2010/wordprocessingInk" xmlns:wne="http://schemas.microsoft.com/office/word/2006/wordml" xmlns:wps="http://schemas.microsoft.com/office/word/2010/wordprocessingShape" mc:Ignorable="w14 w15 w16se w16cid w16 w16cex w16sdtdh wp14">
+  <w:abstractNum w:abstractNumId="0" w15:restartNumberingAfterBreak="0">
+    <w:nsid w:val="57784DB0"/>
+    <w:multiLevelType w:val="hybridMultilevel"/>
+    <w:tmpl w:val="22B622A4"/>
+    <w:lvl w:ilvl="0" w:tplc="04050001">
+      <w:start w:val="1"/>
+      <w:numFmt w:val="bullet"/>
+      <w:lvlText w:val=""/>
+      <w:lvlJc w:val="left"/>
+      <w:pPr>
+        <w:ind w:left="720" w:hanging="360"/>
+      </w:pPr>
+      <w:rPr>
+        <w:rFonts w:ascii="Symbol" w:hAnsi="Symbol" w:hint="default"/>
+      </w:rPr>
+    </w:lvl>
+    <w:lvl w:ilvl="1" w:tplc="04050003" w:tentative="1">
+      <w:start w:val="1"/>
+      <w:numFmt w:val="bullet"/>
+      <w:lvlText w:val="o"/>
+      <w:lvlJc w:val="left"/>
+      <w:pPr>
+        <w:ind w:left="1440" w:hanging="360"/>
+      </w:pPr>
+      <w:rPr>
+        <w:rFonts w:ascii="Courier New" w:hAnsi="Courier New" w:cs="Courier New" w:hint="default"/>
+      </w:rPr>
+    </w:lvl>
+    <w:lvl w:ilvl="2" w:tplc="04050005" w:tentative="1">
+      <w:start w:val="1"/>
+      <w:numFmt w:val="bullet"/>
+      <w:lvlText w:val=""/>
+      <w:lvlJc w:val="left"/>
+      <w:pPr>
+        <w:ind w:left="2160" w:hanging="360"/>
+      </w:pPr>
+      <w:rPr>
+        <w:rFonts w:ascii="Wingdings" w:hAnsi="Wingdings" w:hint="default"/>
+      </w:rPr>
+    </w:lvl>
+    <w:lvl w:ilvl="3" w:tplc="04050001" w:tentative="1">
+      <w:start w:val="1"/>
+      <w:numFmt w:val="bullet"/>
+      <w:lvlText w:val=""/>
+      <w:lvlJc w:val="left"/>
+      <w:pPr>
+        <w:ind w:left="2880" w:hanging="360"/>
+      </w:pPr>
+      <w:rPr>
+        <w:rFonts w:ascii="Symbol" w:hAnsi="Symbol" w:hint="default"/>
+      </w:rPr>
+    </w:lvl>
+    <w:lvl w:ilvl="4" w:tplc="04050003" w:tentative="1">
+      <w:start w:val="1"/>
+      <w:numFmt w:val="bullet"/>
+      <w:lvlText w:val="o"/>
+      <w:lvlJc w:val="left"/>
+      <w:pPr>
+        <w:ind w:left="3600" w:hanging="360"/>
+      </w:pPr>
+      <w:rPr>
+        <w:rFonts w:ascii="Courier New" w:hAnsi="Courier New" w:cs="Courier New" w:hint="default"/>
+      </w:rPr>
+    </w:lvl>
+    <w:lvl w:ilvl="5" w:tplc="04050005" w:tentative="1">
+      <w:start w:val="1"/>
+      <w:numFmt w:val="bullet"/>
+      <w:lvlText w:val=""/>
+      <w:lvlJc w:val="left"/>
+      <w:pPr>
+        <w:ind w:left="4320" w:hanging="360"/>
+      </w:pPr>
+      <w:rPr>
+        <w:rFonts w:ascii="Wingdings" w:hAnsi="Wingdings" w:hint="default"/>
+      </w:rPr>
+    </w:lvl>
+    <w:lvl w:ilvl="6" w:tplc="04050001" w:tentative="1">
+      <w:start w:val="1"/>
+      <w:numFmt w:val="bullet"/>
+      <w:lvlText w:val=""/>
+      <w:lvlJc w:val="left"/>
+      <w:pPr>
+        <w:ind w:left="5040" w:hanging="360"/>
+      </w:pPr>
+      <w:rPr>
+        <w:rFonts w:ascii="Symbol" w:hAnsi="Symbol" w:hint="default"/>
+      </w:rPr>
+    </w:lvl>
+    <w:lvl w:ilvl="7" w:tplc="04050003" w:tentative="1">
+      <w:start w:val="1"/>
+      <w:numFmt w:val="bullet"/>
+      <w:lvlText w:val="o"/>
+      <w:lvlJc w:val="left"/>
+      <w:pPr>
+        <w:ind w:left="5760" w:hanging="360"/>
+      </w:pPr>
+      <w:rPr>
+        <w:rFonts w:ascii="Courier New" w:hAnsi="Courier New" w:cs="Courier New" w:hint="default"/>
+      </w:rPr>
+    </w:lvl>
+    <w:lvl w:ilvl="8" w:tplc="04050005" w:tentative="1">
+      <w:start w:val="1"/>
+      <w:numFmt w:val="bullet"/>
+      <w:lvlText w:val=""/>
+      <w:lvlJc w:val="left"/>
+      <w:pPr>
+        <w:ind w:left="6480" w:hanging="360"/>
+      </w:pPr>
+      <w:rPr>
+        <w:rFonts w:ascii="Wingdings" w:hAnsi="Wingdings" w:hint="default"/>
+      </w:rPr>
+    </w:lvl>
+  </w:abstractNum>
+  <w:num w:numId="1" w16cid:durableId="1197083246">
+    <w:abstractNumId w:val="0"/>
+  </w:num>
+</w:numbering>
 </file>
 
 <file path=word/styles.xml><?xml version="1.0" encoding="utf-8"?>
@@ -914,6 +1214,28 @@
       <w:szCs w:val="24"/>
     </w:rPr>
   </w:style>
+  <w:style w:type="paragraph" w:styleId="Nadpis4">
+    <w:name w:val="heading 4"/>
+    <w:basedOn w:val="Normln"/>
+    <w:next w:val="Normln"/>
+    <w:link w:val="Nadpis4Char"/>
+    <w:uiPriority w:val="9"/>
+    <w:unhideWhenUsed/>
+    <w:qFormat/>
+    <w:rsid w:val="00007C95"/>
+    <w:pPr>
+      <w:keepNext/>
+      <w:keepLines/>
+      <w:spacing w:before="40" w:after="0"/>
+      <w:outlineLvl w:val="3"/>
+    </w:pPr>
+    <w:rPr>
+      <w:rFonts w:asciiTheme="majorHAnsi" w:eastAsiaTheme="majorEastAsia" w:hAnsiTheme="majorHAnsi" w:cstheme="majorBidi"/>
+      <w:i/>
+      <w:iCs/>
+      <w:color w:val="2F5496" w:themeColor="accent1" w:themeShade="BF"/>
+    </w:rPr>
+  </w:style>
   <w:style w:type="character" w:default="1" w:styleId="Standardnpsmoodstavce">
     <w:name w:val="Default Paragraph Font"/>
     <w:uiPriority w:val="1"/>
@@ -978,6 +1300,30 @@
       <w:color w:val="1F3763" w:themeColor="accent1" w:themeShade="7F"/>
       <w:sz w:val="24"/>
       <w:szCs w:val="24"/>
+    </w:rPr>
+  </w:style>
+  <w:style w:type="paragraph" w:styleId="Odstavecseseznamem">
+    <w:name w:val="List Paragraph"/>
+    <w:basedOn w:val="Normln"/>
+    <w:uiPriority w:val="34"/>
+    <w:qFormat/>
+    <w:rsid w:val="00E43193"/>
+    <w:pPr>
+      <w:ind w:left="720"/>
+      <w:contextualSpacing/>
+    </w:pPr>
+  </w:style>
+  <w:style w:type="character" w:customStyle="1" w:styleId="Nadpis4Char">
+    <w:name w:val="Nadpis 4 Char"/>
+    <w:basedOn w:val="Standardnpsmoodstavce"/>
+    <w:link w:val="Nadpis4"/>
+    <w:uiPriority w:val="9"/>
+    <w:rsid w:val="00007C95"/>
+    <w:rPr>
+      <w:rFonts w:asciiTheme="majorHAnsi" w:eastAsiaTheme="majorEastAsia" w:hAnsiTheme="majorHAnsi" w:cstheme="majorBidi"/>
+      <w:i/>
+      <w:iCs/>
+      <w:color w:val="2F5496" w:themeColor="accent1" w:themeShade="BF"/>
     </w:rPr>
   </w:style>
 </w:styles>

</xml_diff>

<commit_message>
added enemy ai desc
</commit_message>
<xml_diff>
--- a/Astra.docx
+++ b/Astra.docx
@@ -14,9 +14,11 @@
       <w:pPr>
         <w:pStyle w:val="Nadpis2"/>
       </w:pPr>
+      <w:proofErr w:type="spellStart"/>
       <w:r>
         <w:t>Engine</w:t>
       </w:r>
+      <w:proofErr w:type="spellEnd"/>
     </w:p>
     <w:p>
       <w:pPr>
@@ -123,7 +125,15 @@
         <w:t>vypadávají</w:t>
       </w:r>
       <w:r>
-        <w:t xml:space="preserve"> všechny málo známé enginy a také ty, které sice známé jsou, ale většinou na nich vyvíjejí pouze velká studia, jako například </w:t>
+        <w:t xml:space="preserve"> všechny málo známé </w:t>
+      </w:r>
+      <w:proofErr w:type="spellStart"/>
+      <w:r>
+        <w:t>enginy</w:t>
+      </w:r>
+      <w:proofErr w:type="spellEnd"/>
+      <w:r>
+        <w:t xml:space="preserve"> a také ty, které sice známé jsou, ale většinou na nich vyvíjejí pouze velká studia, jako například </w:t>
       </w:r>
       <w:proofErr w:type="spellStart"/>
       <w:r>
@@ -139,13 +149,45 @@
         <w:jc w:val="both"/>
       </w:pPr>
       <w:r>
-        <w:t xml:space="preserve">Po tomto prvním kroku zbývali dva seriózní kandidáti, a to Unity a Unreal Engine. </w:t>
+        <w:t xml:space="preserve">Po tomto prvním kroku zbývali dva seriózní kandidáti, a to Unity a </w:t>
+      </w:r>
+      <w:proofErr w:type="spellStart"/>
+      <w:r>
+        <w:t>Unreal</w:t>
+      </w:r>
+      <w:proofErr w:type="spellEnd"/>
+      <w:r>
+        <w:t xml:space="preserve"> </w:t>
+      </w:r>
+      <w:proofErr w:type="spellStart"/>
+      <w:r>
+        <w:t>Engine</w:t>
+      </w:r>
+      <w:proofErr w:type="spellEnd"/>
+      <w:r>
+        <w:t xml:space="preserve">. </w:t>
       </w:r>
       <w:r>
         <w:t xml:space="preserve">Finální volba </w:t>
       </w:r>
       <w:r>
-        <w:t>nakonec padla na novější Unreal Engine 5</w:t>
+        <w:t xml:space="preserve">nakonec padla na novější </w:t>
+      </w:r>
+      <w:proofErr w:type="spellStart"/>
+      <w:r>
+        <w:t>Unreal</w:t>
+      </w:r>
+      <w:proofErr w:type="spellEnd"/>
+      <w:r>
+        <w:t xml:space="preserve"> </w:t>
+      </w:r>
+      <w:proofErr w:type="spellStart"/>
+      <w:r>
+        <w:t>Engine</w:t>
+      </w:r>
+      <w:proofErr w:type="spellEnd"/>
+      <w:r>
+        <w:t xml:space="preserve"> 5</w:t>
       </w:r>
       <w:r>
         <w:t xml:space="preserve"> (nadále v této práci zkracován </w:t>
@@ -221,13 +263,36 @@
       <w:pPr>
         <w:pStyle w:val="Nadpis3"/>
       </w:pPr>
+      <w:proofErr w:type="spellStart"/>
       <w:r>
         <w:t>Audacity</w:t>
       </w:r>
-    </w:p>
-    <w:p>
-      <w:r>
-        <w:t xml:space="preserve">Audacity je open-source program pro úpravu zvukových souborů. Vzhledem k možnostem UE základně upravovat zvukové stopy (hlasitost, výška, filtry) přímo v enginu jsem Audacity užil jen </w:t>
+      <w:proofErr w:type="spellEnd"/>
+    </w:p>
+    <w:p>
+      <w:proofErr w:type="spellStart"/>
+      <w:r>
+        <w:t>Audacity</w:t>
+      </w:r>
+      <w:proofErr w:type="spellEnd"/>
+      <w:r>
+        <w:t xml:space="preserve"> je open-source program pro úpravu zvukových souborů. Vzhledem k možnostem UE základně upravovat zvukové stopy (hlasitost, výška, filtry) přímo v </w:t>
+      </w:r>
+      <w:proofErr w:type="spellStart"/>
+      <w:r>
+        <w:t>enginu</w:t>
+      </w:r>
+      <w:proofErr w:type="spellEnd"/>
+      <w:r>
+        <w:t xml:space="preserve"> jsem </w:t>
+      </w:r>
+      <w:proofErr w:type="spellStart"/>
+      <w:r>
+        <w:t>Audacity</w:t>
+      </w:r>
+      <w:proofErr w:type="spellEnd"/>
+      <w:r>
+        <w:t xml:space="preserve"> užil jen </w:t>
       </w:r>
       <w:proofErr w:type="gramStart"/>
       <w:r>
@@ -912,7 +977,15 @@
     </w:p>
     <w:p>
       <w:r>
-        <w:t xml:space="preserve">Zmínit inspiraci – starý </w:t>
+        <w:t>Při tvorbě AI nepřátel jsem se podobně jako jinde inspiroval hrami podobného žánru, tj. „top-</w:t>
+      </w:r>
+      <w:proofErr w:type="spellStart"/>
+      <w:r>
+        <w:t>down</w:t>
+      </w:r>
+      <w:proofErr w:type="spellEnd"/>
+      <w:r>
+        <w:t xml:space="preserve"> </w:t>
       </w:r>
       <w:proofErr w:type="spellStart"/>
       <w:r>
@@ -920,43 +993,275 @@
       </w:r>
       <w:proofErr w:type="spellEnd"/>
       <w:r>
+        <w:t>-</w:t>
+      </w:r>
+      <w:proofErr w:type="spellStart"/>
+      <w:r>
+        <w:t>em</w:t>
+      </w:r>
+      <w:proofErr w:type="spellEnd"/>
+      <w:r>
+        <w:t xml:space="preserve">-up“ hry, konkrétně </w:t>
+      </w:r>
+      <w:proofErr w:type="spellStart"/>
+      <w:r>
+        <w:t>podžánru</w:t>
+      </w:r>
+      <w:proofErr w:type="spellEnd"/>
+      <w:r>
+        <w:t xml:space="preserve"> „</w:t>
+      </w:r>
+      <w:proofErr w:type="spellStart"/>
+      <w:r>
+        <w:t>bullet</w:t>
+      </w:r>
+      <w:proofErr w:type="spellEnd"/>
+      <w:r>
         <w:t xml:space="preserve"> </w:t>
       </w:r>
       <w:proofErr w:type="spellStart"/>
       <w:r>
+        <w:t>hell</w:t>
+      </w:r>
+      <w:proofErr w:type="spellEnd"/>
+      <w:r>
+        <w:t>“.</w:t>
+      </w:r>
+    </w:p>
+    <w:p>
+      <w:r>
+        <w:t>Tyto hry mají několik identifikujících znaků. Rozeberme si proto jednotlivé pojmy:</w:t>
+      </w:r>
+    </w:p>
+    <w:p>
+      <w:r>
+        <w:t>„Top-</w:t>
+      </w:r>
+      <w:proofErr w:type="spellStart"/>
+      <w:r>
+        <w:t>down</w:t>
+      </w:r>
+      <w:proofErr w:type="spellEnd"/>
+      <w:r>
+        <w:t>“, doslovně „</w:t>
+      </w:r>
+      <w:proofErr w:type="spellStart"/>
+      <w:r>
+        <w:t>zezhora</w:t>
+      </w:r>
+      <w:proofErr w:type="spellEnd"/>
+      <w:r>
+        <w:t xml:space="preserve"> dolů“, značí hru, ve které je kamera fixně umístěna nad herním polem, a ve které se hráč pohybuje po obrazovce (typicky po osách X a Y, ne však do hloubky) nezávisle.</w:t>
+      </w:r>
+    </w:p>
+    <w:p>
+      <w:r>
+        <w:t>„</w:t>
+      </w:r>
+      <w:proofErr w:type="spellStart"/>
+      <w:r>
+        <w:t>Shoot</w:t>
+      </w:r>
+      <w:proofErr w:type="spellEnd"/>
+      <w:r>
+        <w:t>-</w:t>
+      </w:r>
+      <w:proofErr w:type="spellStart"/>
+      <w:r>
         <w:t>em</w:t>
       </w:r>
       <w:proofErr w:type="spellEnd"/>
       <w:r>
+        <w:t xml:space="preserve">-up“ je takový typ hry, která obsahuje velké množství v poměru s hráčem velmi slabých protivníků. Z toho vyplývá, že hráč za určitý čas porazí větší množství protivníků, než je tomu u jiných žánrů. </w:t>
+      </w:r>
+      <w:proofErr w:type="spellStart"/>
+      <w:r>
+        <w:t>Shoot</w:t>
+      </w:r>
+      <w:proofErr w:type="spellEnd"/>
+      <w:r>
+        <w:t>-</w:t>
+      </w:r>
+      <w:proofErr w:type="spellStart"/>
+      <w:r>
+        <w:t>em</w:t>
+      </w:r>
+      <w:proofErr w:type="spellEnd"/>
+      <w:r>
+        <w:t>-up hry jsou proto často vnímány jako adrenalinové, a byly velmi populární v raných letech videoher na arkádových automatech.</w:t>
+      </w:r>
+      <w:r>
+        <w:t xml:space="preserve"> Jednou z prvních takových her byl např. </w:t>
+      </w:r>
+      <w:proofErr w:type="spellStart"/>
+      <w:r>
+        <w:t>Galaxian</w:t>
+      </w:r>
+      <w:proofErr w:type="spellEnd"/>
+      <w:r>
+        <w:t xml:space="preserve"> od společnosti </w:t>
+      </w:r>
+      <w:proofErr w:type="spellStart"/>
+      <w:r>
+        <w:t>Bandai-Namco</w:t>
+      </w:r>
+      <w:proofErr w:type="spellEnd"/>
+      <w:r>
+        <w:t xml:space="preserve"> z roku 1979, </w:t>
+      </w:r>
+      <w:r>
+        <w:t xml:space="preserve">nebo proslulí </w:t>
+      </w:r>
+      <w:proofErr w:type="spellStart"/>
+      <w:r>
+        <w:rPr>
+          <w:i/>
+          <w:iCs/>
+        </w:rPr>
+        <w:t>Space</w:t>
+      </w:r>
+      <w:proofErr w:type="spellEnd"/>
+      <w:r>
+        <w:rPr>
+          <w:i/>
+          <w:iCs/>
+        </w:rPr>
         <w:t xml:space="preserve"> </w:t>
       </w:r>
       <w:proofErr w:type="spellStart"/>
       <w:r>
-        <w:t>upy</w:t>
-      </w:r>
-      <w:proofErr w:type="spellEnd"/>
+        <w:rPr>
+          <w:i/>
+          <w:iCs/>
+        </w:rPr>
+        <w:t>Invaders</w:t>
+      </w:r>
+      <w:proofErr w:type="spellEnd"/>
+      <w:r>
+        <w:t xml:space="preserve"> z předcházejícího roku, kteří jsou často považováni za zakladatele žánru</w:t>
+      </w:r>
       <w:r>
         <w:t xml:space="preserve">, </w:t>
       </w:r>
+      <w:r>
+        <w:t>mimo</w:t>
+      </w:r>
+      <w:r>
+        <w:t xml:space="preserve"> jin</w:t>
+      </w:r>
+      <w:r>
+        <w:t>é</w:t>
+      </w:r>
+      <w:r>
+        <w:rPr>
+          <w:rStyle w:val="Znakapoznpodarou"/>
+        </w:rPr>
+        <w:footnoteReference w:id="1"/>
+      </w:r>
+      <w:r>
+        <w:t>.</w:t>
+      </w:r>
+    </w:p>
+    <w:p>
+      <w:proofErr w:type="spellStart"/>
+      <w:r>
+        <w:t>Bullet</w:t>
+      </w:r>
+      <w:proofErr w:type="spellEnd"/>
+      <w:r>
+        <w:t xml:space="preserve"> </w:t>
+      </w:r>
+      <w:proofErr w:type="spellStart"/>
+      <w:r>
+        <w:t>hell</w:t>
+      </w:r>
+      <w:proofErr w:type="spellEnd"/>
+      <w:r>
+        <w:t xml:space="preserve"> je </w:t>
+      </w:r>
+      <w:proofErr w:type="spellStart"/>
+      <w:r>
+        <w:t>podžánr</w:t>
+      </w:r>
+      <w:proofErr w:type="spellEnd"/>
+      <w:r>
+        <w:t xml:space="preserve"> </w:t>
+      </w:r>
+      <w:proofErr w:type="spellStart"/>
+      <w:r>
+        <w:t>shoot</w:t>
+      </w:r>
+      <w:proofErr w:type="spellEnd"/>
+      <w:r>
+        <w:t>-</w:t>
+      </w:r>
+      <w:proofErr w:type="spellStart"/>
+      <w:r>
+        <w:t>em</w:t>
+      </w:r>
+      <w:proofErr w:type="spellEnd"/>
+      <w:r>
+        <w:t>-up her, který se vyznačuje tím, že je obrazovka „zaplavena“ nepřátelskými projektily, které sice nepůsobí valné poškození, ale jejich nebezpečí se skýtá v jejich množství. Hráč tak musí obratně manévrovat, aby se vyhnul co největšímu množství střel.</w:t>
+      </w:r>
+      <w:r>
+        <w:t xml:space="preserve"> Velmi častou vlastností je menší kolizní rámec projektilů, než jaká je jejich velikost na obrazovce. To umožňuje hráči provádět smělejší manévry a pomáhá balancovat obtížnost ve prospěch hráče.</w:t>
+      </w:r>
+    </w:p>
+    <w:p>
+      <w:r>
+        <w:t xml:space="preserve">Při tvorbě jsem se samozřejmě inspiroval i současnými tituly, mezi nimiž byla nejdůležitější </w:t>
+      </w:r>
       <w:proofErr w:type="spellStart"/>
       <w:r>
         <w:t>NieR</w:t>
       </w:r>
       <w:proofErr w:type="spellEnd"/>
       <w:r>
-        <w:t>…</w:t>
-      </w:r>
-    </w:p>
-    <w:p>
-      <w:hyperlink r:id="rId5" w:history="1">
-        <w:r>
-          <w:rPr>
-            <w:rStyle w:val="Hypertextovodkaz"/>
-          </w:rPr>
-          <w:t>https://en.wikipedia.org/wiki/Vertically_scrolling_video_game#Vertically_scrolling_shooters</w:t>
-        </w:r>
-      </w:hyperlink>
-    </w:p>
+        <w:t xml:space="preserve">: </w:t>
+      </w:r>
+      <w:proofErr w:type="spellStart"/>
+      <w:r>
+        <w:t>Automata</w:t>
+      </w:r>
+      <w:proofErr w:type="spellEnd"/>
+      <w:r>
+        <w:t xml:space="preserve"> od </w:t>
+      </w:r>
+      <w:proofErr w:type="spellStart"/>
+      <w:r>
+        <w:t>Platinum</w:t>
+      </w:r>
+      <w:proofErr w:type="spellEnd"/>
+      <w:r>
+        <w:t xml:space="preserve"> </w:t>
+      </w:r>
+      <w:proofErr w:type="spellStart"/>
+      <w:r>
+        <w:t>Games</w:t>
+      </w:r>
+      <w:proofErr w:type="spellEnd"/>
+      <w:r>
+        <w:t>.</w:t>
+      </w:r>
+    </w:p>
+    <w:p>
+      <w:r>
+        <w:t>Jak jsem se tedy pokusil docílit algoritmu, které by splňoval tyto žánrové charakteristiky.</w:t>
+      </w:r>
+    </w:p>
+    <w:p>
+      <w:r>
+        <w:t xml:space="preserve">Za prvé jsem jej rozdělil do dvou, na sobě minimálně závislých systémů. Jeden, který se stará o nepřátele jako celek (hlídá, aby ve hře nebylo příliš mnoho protivníků na </w:t>
+      </w:r>
+      <w:r>
+        <w:t>jednou</w:t>
+      </w:r>
+      <w:r>
+        <w:t xml:space="preserve"> apod.) a druhý, který řídí každý jednoho nepřítele. Nejdříve se budu zabývat prvním zmíněným.</w:t>
+      </w:r>
+    </w:p>
+    <w:p/>
+    <w:p/>
     <w:p/>
     <w:sectPr>
       <w:pgSz w:w="11906" w:h="16838"/>
@@ -966,6 +1271,72 @@
     </w:sectPr>
   </w:body>
 </w:document>
+</file>
+
+<file path=word/endnotes.xml><?xml version="1.0" encoding="utf-8"?>
+<w:endnotes xmlns:wpc="http://schemas.microsoft.com/office/word/2010/wordprocessingCanvas" xmlns:cx="http://schemas.microsoft.com/office/drawing/2014/chartex" xmlns:cx1="http://schemas.microsoft.com/office/drawing/2015/9/8/chartex" xmlns:cx2="http://schemas.microsoft.com/office/drawing/2015/10/21/chartex" xmlns:cx3="http://schemas.microsoft.com/office/drawing/2016/5/9/chartex" xmlns:cx4="http://schemas.microsoft.com/office/drawing/2016/5/10/chartex" xmlns:cx5="http://schemas.microsoft.com/office/drawing/2016/5/11/chartex" xmlns:cx6="http://schemas.microsoft.com/office/drawing/2016/5/12/chartex" xmlns:cx7="http://schemas.microsoft.com/office/drawing/2016/5/13/chartex" xmlns:cx8="http://schemas.microsoft.com/office/drawing/2016/5/14/chartex" xmlns:mc="http://schemas.openxmlformats.org/markup-compatibility/2006" xmlns:aink="http://schemas.microsoft.com/office/drawing/2016/ink" xmlns:am3d="http://schemas.microsoft.com/office/drawing/2017/model3d" xmlns:o="urn:schemas-microsoft-com:office:office" xmlns:oel="http://schemas.microsoft.com/office/2019/extlst" xmlns:r="http://schemas.openxmlformats.org/officeDocument/2006/relationships" xmlns:m="http://schemas.openxmlformats.org/officeDocument/2006/math" xmlns:v="urn:schemas-microsoft-com:vml" xmlns:wp14="http://schemas.microsoft.com/office/word/2010/wordprocessingDrawing" xmlns:wp="http://schemas.openxmlformats.org/drawingml/2006/wordprocessingDrawing" xmlns:w10="urn:schemas-microsoft-com:office:word" xmlns:w="http://schemas.openxmlformats.org/wordprocessingml/2006/main" xmlns:w14="http://schemas.microsoft.com/office/word/2010/wordml" xmlns:w15="http://schemas.microsoft.com/office/word/2012/wordml" xmlns:w16cex="http://schemas.microsoft.com/office/word/2018/wordml/cex" xmlns:w16cid="http://schemas.microsoft.com/office/word/2016/wordml/cid" xmlns:w16="http://schemas.microsoft.com/office/word/2018/wordml" xmlns:w16sdtdh="http://schemas.microsoft.com/office/word/2020/wordml/sdtdatahash" xmlns:w16se="http://schemas.microsoft.com/office/word/2015/wordml/symex" xmlns:wpg="http://schemas.microsoft.com/office/word/2010/wordprocessingGroup" xmlns:wpi="http://schemas.microsoft.com/office/word/2010/wordprocessingInk" xmlns:wne="http://schemas.microsoft.com/office/word/2006/wordml" xmlns:wps="http://schemas.microsoft.com/office/word/2010/wordprocessingShape" mc:Ignorable="w14 w15 w16se w16cid w16 w16cex w16sdtdh wp14">
+  <w:endnote w:type="separator" w:id="-1">
+    <w:p>
+      <w:pPr>
+        <w:spacing w:after="0" w:line="240" w:lineRule="auto"/>
+      </w:pPr>
+      <w:r>
+        <w:separator/>
+      </w:r>
+    </w:p>
+  </w:endnote>
+  <w:endnote w:type="continuationSeparator" w:id="0">
+    <w:p>
+      <w:pPr>
+        <w:spacing w:after="0" w:line="240" w:lineRule="auto"/>
+      </w:pPr>
+      <w:r>
+        <w:continuationSeparator/>
+      </w:r>
+    </w:p>
+  </w:endnote>
+</w:endnotes>
+</file>
+
+<file path=word/footnotes.xml><?xml version="1.0" encoding="utf-8"?>
+<w:footnotes xmlns:wpc="http://schemas.microsoft.com/office/word/2010/wordprocessingCanvas" xmlns:cx="http://schemas.microsoft.com/office/drawing/2014/chartex" xmlns:cx1="http://schemas.microsoft.com/office/drawing/2015/9/8/chartex" xmlns:cx2="http://schemas.microsoft.com/office/drawing/2015/10/21/chartex" xmlns:cx3="http://schemas.microsoft.com/office/drawing/2016/5/9/chartex" xmlns:cx4="http://schemas.microsoft.com/office/drawing/2016/5/10/chartex" xmlns:cx5="http://schemas.microsoft.com/office/drawing/2016/5/11/chartex" xmlns:cx6="http://schemas.microsoft.com/office/drawing/2016/5/12/chartex" xmlns:cx7="http://schemas.microsoft.com/office/drawing/2016/5/13/chartex" xmlns:cx8="http://schemas.microsoft.com/office/drawing/2016/5/14/chartex" xmlns:mc="http://schemas.openxmlformats.org/markup-compatibility/2006" xmlns:aink="http://schemas.microsoft.com/office/drawing/2016/ink" xmlns:am3d="http://schemas.microsoft.com/office/drawing/2017/model3d" xmlns:o="urn:schemas-microsoft-com:office:office" xmlns:oel="http://schemas.microsoft.com/office/2019/extlst" xmlns:r="http://schemas.openxmlformats.org/officeDocument/2006/relationships" xmlns:m="http://schemas.openxmlformats.org/officeDocument/2006/math" xmlns:v="urn:schemas-microsoft-com:vml" xmlns:wp14="http://schemas.microsoft.com/office/word/2010/wordprocessingDrawing" xmlns:wp="http://schemas.openxmlformats.org/drawingml/2006/wordprocessingDrawing" xmlns:w10="urn:schemas-microsoft-com:office:word" xmlns:w="http://schemas.openxmlformats.org/wordprocessingml/2006/main" xmlns:w14="http://schemas.microsoft.com/office/word/2010/wordml" xmlns:w15="http://schemas.microsoft.com/office/word/2012/wordml" xmlns:w16cex="http://schemas.microsoft.com/office/word/2018/wordml/cex" xmlns:w16cid="http://schemas.microsoft.com/office/word/2016/wordml/cid" xmlns:w16="http://schemas.microsoft.com/office/word/2018/wordml" xmlns:w16sdtdh="http://schemas.microsoft.com/office/word/2020/wordml/sdtdatahash" xmlns:w16se="http://schemas.microsoft.com/office/word/2015/wordml/symex" xmlns:wpg="http://schemas.microsoft.com/office/word/2010/wordprocessingGroup" xmlns:wpi="http://schemas.microsoft.com/office/word/2010/wordprocessingInk" xmlns:wne="http://schemas.microsoft.com/office/word/2006/wordml" xmlns:wps="http://schemas.microsoft.com/office/word/2010/wordprocessingShape" mc:Ignorable="w14 w15 w16se w16cid w16 w16cex w16sdtdh wp14">
+  <w:footnote w:type="separator" w:id="-1">
+    <w:p>
+      <w:pPr>
+        <w:spacing w:after="0" w:line="240" w:lineRule="auto"/>
+      </w:pPr>
+      <w:r>
+        <w:separator/>
+      </w:r>
+    </w:p>
+  </w:footnote>
+  <w:footnote w:type="continuationSeparator" w:id="0">
+    <w:p>
+      <w:pPr>
+        <w:spacing w:after="0" w:line="240" w:lineRule="auto"/>
+      </w:pPr>
+      <w:r>
+        <w:continuationSeparator/>
+      </w:r>
+    </w:p>
+  </w:footnote>
+  <w:footnote w:id="1">
+    <w:p>
+      <w:pPr>
+        <w:pStyle w:val="Textpoznpodarou"/>
+      </w:pPr>
+      <w:r>
+        <w:rPr>
+          <w:rStyle w:val="Znakapoznpodarou"/>
+        </w:rPr>
+        <w:footnoteRef/>
+      </w:r>
+      <w:r>
+        <w:t xml:space="preserve"> Této hře je také přisuzován koncept více životů a hodnocení hráče pomocí skóre shromažďovaného v žebříčku nejlepších</w:t>
+      </w:r>
+    </w:p>
+  </w:footnote>
+</w:footnotes>
 </file>
 
 <file path=word/numbering.xml><?xml version="1.0" encoding="utf-8"?>
@@ -1688,6 +2059,57 @@
       <w:shd w:val="clear" w:color="auto" w:fill="E1DFDD"/>
     </w:rPr>
   </w:style>
+  <w:style w:type="character" w:styleId="Sledovanodkaz">
+    <w:name w:val="FollowedHyperlink"/>
+    <w:basedOn w:val="Standardnpsmoodstavce"/>
+    <w:uiPriority w:val="99"/>
+    <w:semiHidden/>
+    <w:unhideWhenUsed/>
+    <w:rsid w:val="00985B20"/>
+    <w:rPr>
+      <w:color w:val="954F72" w:themeColor="followedHyperlink"/>
+      <w:u w:val="single"/>
+    </w:rPr>
+  </w:style>
+  <w:style w:type="paragraph" w:styleId="Textpoznpodarou">
+    <w:name w:val="footnote text"/>
+    <w:basedOn w:val="Normln"/>
+    <w:link w:val="TextpoznpodarouChar"/>
+    <w:uiPriority w:val="99"/>
+    <w:semiHidden/>
+    <w:unhideWhenUsed/>
+    <w:rsid w:val="00C04C74"/>
+    <w:pPr>
+      <w:spacing w:after="0" w:line="240" w:lineRule="auto"/>
+    </w:pPr>
+    <w:rPr>
+      <w:sz w:val="20"/>
+      <w:szCs w:val="20"/>
+    </w:rPr>
+  </w:style>
+  <w:style w:type="character" w:customStyle="1" w:styleId="TextpoznpodarouChar">
+    <w:name w:val="Text pozn. pod čarou Char"/>
+    <w:basedOn w:val="Standardnpsmoodstavce"/>
+    <w:link w:val="Textpoznpodarou"/>
+    <w:uiPriority w:val="99"/>
+    <w:semiHidden/>
+    <w:rsid w:val="00C04C74"/>
+    <w:rPr>
+      <w:sz w:val="20"/>
+      <w:szCs w:val="20"/>
+    </w:rPr>
+  </w:style>
+  <w:style w:type="character" w:styleId="Znakapoznpodarou">
+    <w:name w:val="footnote reference"/>
+    <w:basedOn w:val="Standardnpsmoodstavce"/>
+    <w:uiPriority w:val="99"/>
+    <w:semiHidden/>
+    <w:unhideWhenUsed/>
+    <w:rsid w:val="00C04C74"/>
+    <w:rPr>
+      <w:vertAlign w:val="superscript"/>
+    </w:rPr>
+  </w:style>
 </w:styles>
 </file>
 
@@ -1984,4 +2406,16 @@
     </a:ext>
   </a:extLst>
 </a:theme>
+</file>
+
+<file path=customXml/item1.xml><?xml version="1.0" encoding="utf-8"?>
+<b:Sources xmlns:b="http://schemas.openxmlformats.org/officeDocument/2006/bibliography" xmlns="http://schemas.openxmlformats.org/officeDocument/2006/bibliography" SelectedStyle="\APASixthEditionOfficeOnline.xsl" StyleName="APA" Version="6"/>
+</file>
+
+<file path=customXml/itemProps1.xml><?xml version="1.0" encoding="utf-8"?>
+<ds:datastoreItem xmlns:ds="http://schemas.openxmlformats.org/officeDocument/2006/customXml" ds:itemID="{F9EFEE36-99B2-4EB3-9817-EC707C175889}">
+  <ds:schemaRefs>
+    <ds:schemaRef ds:uri="http://schemas.openxmlformats.org/officeDocument/2006/bibliography"/>
+  </ds:schemaRefs>
+</ds:datastoreItem>
 </file>
</xml_diff>